<commit_message>
add find by autor
</commit_message>
<xml_diff>
--- a/Инструкция по запуску .docx
+++ b/Инструкция по запуску .docx
@@ -556,6 +556,65 @@
       </w:r>
       <w:r>
         <w:t>)</w:t>
+      </w:r>
+    </w:p>
+    <w:p>
+      <w:pPr>
+        <w:pStyle w:val="a3"/>
+        <w:numPr>
+          <w:ilvl w:val="0"/>
+          <w:numId w:val="2"/>
+        </w:numPr>
+        <w:ind w:left="1134" w:hanging="141"/>
+      </w:pPr>
+      <w:r>
+        <w:t>Получить все книги одного автора</w:t>
+      </w:r>
+      <w:r>
+        <w:t xml:space="preserve"> </w:t>
+      </w:r>
+      <w:r>
+        <w:t>(</w:t>
+      </w:r>
+      <w:r>
+        <w:rPr>
+          <w:lang w:val="en-US"/>
+        </w:rPr>
+        <w:t>GET</w:t>
+      </w:r>
+      <w:r>
+        <w:t xml:space="preserve"> ”/</w:t>
+      </w:r>
+      <w:r>
+        <w:rPr>
+          <w:lang w:val="en-US"/>
+        </w:rPr>
+        <w:t>books</w:t>
+      </w:r>
+      <w:r>
+        <w:t>/</w:t>
+      </w:r>
+      <w:proofErr w:type="spellStart"/>
+      <w:r>
+        <w:rPr>
+          <w:lang w:val="en-US"/>
+        </w:rPr>
+        <w:t>autor</w:t>
+      </w:r>
+      <w:proofErr w:type="spellEnd"/>
+      <w:r>
+        <w:t>/{</w:t>
+      </w:r>
+      <w:proofErr w:type="spellStart"/>
+      <w:r>
+        <w:rPr>
+          <w:lang w:val="en-US"/>
+        </w:rPr>
+        <w:t>autorId</w:t>
+      </w:r>
+      <w:proofErr w:type="spellEnd"/>
+      <w:r>
+        <w:t>}”)</w:t>
       </w:r>
     </w:p>
     <w:p>

</xml_diff>